<commit_message>
Fix 'Menyetujui' dan 'Mengetahui'
</commit_message>
<xml_diff>
--- a/uploadcorpay/template/template_lampiran_cms_group.docx
+++ b/uploadcorpay/template/template_lampiran_cms_group.docx
@@ -836,8 +836,6 @@
               </w:rPr>
               <w:t>$</w:t>
             </w:r>
-            <w:bookmarkStart w:id="0" w:name="_GoBack"/>
-            <w:bookmarkEnd w:id="0"/>
           </w:p>
         </w:tc>
         <w:tc>
@@ -1302,7 +1300,6 @@
                 <w:noProof/>
                 <w:sz w:val="20"/>
                 <w:szCs w:val="20"/>
-                <w:lang w:val="id-ID"/>
               </w:rPr>
             </w:pPr>
             <w:r>
@@ -1311,54 +1308,33 @@
                 <w:noProof/>
                 <w:sz w:val="20"/>
                 <w:szCs w:val="20"/>
-                <w:lang w:val="id-ID"/>
-              </w:rPr>
-              <w:t>$DETAIL_COUNTER_SIGNER</w:t>
-            </w:r>
-            <w:r>
+              </w:rPr>
+              <w:t>Mengetahui</w:t>
+            </w:r>
+          </w:p>
+        </w:tc>
+        <w:tc>
+          <w:tcPr>
+            <w:tcW w:w="8882" w:type="dxa"/>
+          </w:tcPr>
+          <w:p>
+            <w:pPr>
+              <w:jc w:val="center"/>
               <w:rPr>
                 <w:rFonts w:ascii="Times New Roman" w:hAnsi="Times New Roman" w:cs="Times New Roman"/>
                 <w:noProof/>
                 <w:sz w:val="20"/>
                 <w:szCs w:val="20"/>
               </w:rPr>
-              <w:t>$</w:t>
-            </w:r>
-          </w:p>
-        </w:tc>
-        <w:tc>
-          <w:tcPr>
-            <w:tcW w:w="8882" w:type="dxa"/>
-          </w:tcPr>
-          <w:p>
-            <w:pPr>
-              <w:jc w:val="center"/>
+            </w:pPr>
+            <w:r>
               <w:rPr>
                 <w:rFonts w:ascii="Times New Roman" w:hAnsi="Times New Roman" w:cs="Times New Roman"/>
                 <w:noProof/>
                 <w:sz w:val="20"/>
                 <w:szCs w:val="20"/>
-                <w:lang w:val="id-ID"/>
-              </w:rPr>
-            </w:pPr>
-            <w:r>
-              <w:rPr>
-                <w:rFonts w:ascii="Times New Roman" w:hAnsi="Times New Roman" w:cs="Times New Roman"/>
-                <w:noProof/>
-                <w:sz w:val="20"/>
-                <w:szCs w:val="20"/>
-                <w:lang w:val="id-ID"/>
-              </w:rPr>
-              <w:t>$DETAIL_APPROVER</w:t>
-            </w:r>
-            <w:r>
-              <w:rPr>
-                <w:rFonts w:ascii="Times New Roman" w:hAnsi="Times New Roman" w:cs="Times New Roman"/>
-                <w:noProof/>
-                <w:sz w:val="20"/>
-                <w:szCs w:val="20"/>
-              </w:rPr>
-              <w:t>$</w:t>
+              </w:rPr>
+              <w:t>Menyetujui</w:t>
             </w:r>
           </w:p>
         </w:tc>
@@ -1370,6 +1346,80 @@
           </w:tcPr>
           <w:p>
             <w:pPr>
+              <w:jc w:val="center"/>
+              <w:rPr>
+                <w:rFonts w:ascii="Times New Roman" w:hAnsi="Times New Roman" w:cs="Times New Roman"/>
+                <w:noProof/>
+                <w:sz w:val="20"/>
+                <w:szCs w:val="20"/>
+                <w:lang w:val="id-ID"/>
+              </w:rPr>
+            </w:pPr>
+            <w:r>
+              <w:rPr>
+                <w:rFonts w:ascii="Times New Roman" w:hAnsi="Times New Roman" w:cs="Times New Roman"/>
+                <w:noProof/>
+                <w:sz w:val="20"/>
+                <w:szCs w:val="20"/>
+                <w:lang w:val="id-ID"/>
+              </w:rPr>
+              <w:t>$DETAIL_COUNTER_SIGNER</w:t>
+            </w:r>
+            <w:r>
+              <w:rPr>
+                <w:rFonts w:ascii="Times New Roman" w:hAnsi="Times New Roman" w:cs="Times New Roman"/>
+                <w:noProof/>
+                <w:sz w:val="20"/>
+                <w:szCs w:val="20"/>
+              </w:rPr>
+              <w:t>$</w:t>
+            </w:r>
+          </w:p>
+        </w:tc>
+        <w:tc>
+          <w:tcPr>
+            <w:tcW w:w="8882" w:type="dxa"/>
+          </w:tcPr>
+          <w:p>
+            <w:pPr>
+              <w:jc w:val="center"/>
+              <w:rPr>
+                <w:rFonts w:ascii="Times New Roman" w:hAnsi="Times New Roman" w:cs="Times New Roman"/>
+                <w:noProof/>
+                <w:sz w:val="20"/>
+                <w:szCs w:val="20"/>
+                <w:lang w:val="id-ID"/>
+              </w:rPr>
+            </w:pPr>
+            <w:r>
+              <w:rPr>
+                <w:rFonts w:ascii="Times New Roman" w:hAnsi="Times New Roman" w:cs="Times New Roman"/>
+                <w:noProof/>
+                <w:sz w:val="20"/>
+                <w:szCs w:val="20"/>
+                <w:lang w:val="id-ID"/>
+              </w:rPr>
+              <w:t>$DETAIL_APPROVER</w:t>
+            </w:r>
+            <w:r>
+              <w:rPr>
+                <w:rFonts w:ascii="Times New Roman" w:hAnsi="Times New Roman" w:cs="Times New Roman"/>
+                <w:noProof/>
+                <w:sz w:val="20"/>
+                <w:szCs w:val="20"/>
+              </w:rPr>
+              <w:t>$</w:t>
+            </w:r>
+          </w:p>
+        </w:tc>
+      </w:tr>
+      <w:tr>
+        <w:tc>
+          <w:tcPr>
+            <w:tcW w:w="4868" w:type="dxa"/>
+          </w:tcPr>
+          <w:p>
+            <w:pPr>
               <w:jc w:val="both"/>
               <w:rPr>
                 <w:rFonts w:ascii="Times New Roman" w:hAnsi="Times New Roman" w:cs="Times New Roman"/>
@@ -1480,6 +1530,8 @@
                 <w:lang w:val="id-ID"/>
               </w:rPr>
             </w:pPr>
+            <w:bookmarkStart w:id="0" w:name="_GoBack"/>
+            <w:bookmarkEnd w:id="0"/>
           </w:p>
         </w:tc>
       </w:tr>

</xml_diff>

<commit_message>
Menambahkan tgl cetak dokumen
</commit_message>
<xml_diff>
--- a/uploadcorpay/template/template_lampiran_cms_group.docx
+++ b/uploadcorpay/template/template_lampiran_cms_group.docx
@@ -423,8 +423,6 @@
               </w:rPr>
               <w:t>NAMA</w:t>
             </w:r>
-            <w:bookmarkStart w:id="0" w:name="_GoBack"/>
-            <w:bookmarkEnd w:id="0"/>
           </w:p>
         </w:tc>
         <w:tc>
@@ -1592,6 +1590,156 @@
           <w:lang w:val="id-ID"/>
         </w:rPr>
       </w:pPr>
+      <w:r>
+        <w:rPr>
+          <w:b/>
+          <w:bCs/>
+          <w:noProof/>
+        </w:rPr>
+        <mc:AlternateContent>
+          <mc:Choice Requires="wps">
+            <w:drawing>
+              <wp:anchor distT="45720" distB="45720" distL="114300" distR="114300" simplePos="0" relativeHeight="251659264" behindDoc="0" locked="0" layoutInCell="1" allowOverlap="1" wp14:anchorId="46973268" wp14:editId="34C109C7">
+                <wp:simplePos x="0" y="0"/>
+                <wp:positionH relativeFrom="margin">
+                  <wp:align>left</wp:align>
+                </wp:positionH>
+                <wp:positionV relativeFrom="paragraph">
+                  <wp:posOffset>3865245</wp:posOffset>
+                </wp:positionV>
+                <wp:extent cx="2886075" cy="219075"/>
+                <wp:effectExtent l="0" t="0" r="9525" b="9525"/>
+                <wp:wrapNone/>
+                <wp:docPr id="217" name="Text Box 2"/>
+                <wp:cNvGraphicFramePr>
+                  <a:graphicFrameLocks xmlns:a="http://schemas.openxmlformats.org/drawingml/2006/main"/>
+                </wp:cNvGraphicFramePr>
+                <a:graphic xmlns:a="http://schemas.openxmlformats.org/drawingml/2006/main">
+                  <a:graphicData uri="http://schemas.microsoft.com/office/word/2010/wordprocessingShape">
+                    <wps:wsp>
+                      <wps:cNvSpPr txBox="1">
+                        <a:spLocks noChangeArrowheads="1"/>
+                      </wps:cNvSpPr>
+                      <wps:spPr bwMode="auto">
+                        <a:xfrm>
+                          <a:off x="0" y="0"/>
+                          <a:ext cx="2886075" cy="219075"/>
+                        </a:xfrm>
+                        <a:prstGeom prst="rect">
+                          <a:avLst/>
+                        </a:prstGeom>
+                        <a:solidFill>
+                          <a:srgbClr val="FFFFFF"/>
+                        </a:solidFill>
+                        <a:ln w="9525">
+                          <a:noFill/>
+                          <a:miter lim="800000"/>
+                          <a:headEnd/>
+                          <a:tailEnd/>
+                        </a:ln>
+                      </wps:spPr>
+                      <wps:txbx>
+                        <w:txbxContent>
+                          <w:p>
+                            <w:pPr>
+                              <w:rPr>
+                                <w:rFonts w:ascii="Courier New" w:hAnsi="Courier New" w:cs="Courier New"/>
+                                <w:sz w:val="16"/>
+                              </w:rPr>
+                            </w:pPr>
+                            <w:bookmarkStart w:id="0" w:name="_GoBack"/>
+                            <w:r>
+                              <w:rPr>
+                                <w:rFonts w:ascii="Courier New" w:hAnsi="Courier New" w:cs="Courier New"/>
+                                <w:sz w:val="16"/>
+                              </w:rPr>
+                              <w:t xml:space="preserve">DICETAK </w:t>
+                            </w:r>
+                            <w:proofErr w:type="gramStart"/>
+                            <w:r>
+                              <w:rPr>
+                                <w:rFonts w:ascii="Courier New" w:hAnsi="Courier New" w:cs="Courier New"/>
+                                <w:sz w:val="16"/>
+                              </w:rPr>
+                              <w:t>PADA :</w:t>
+                            </w:r>
+                            <w:proofErr w:type="gramEnd"/>
+                            <w:r>
+                              <w:rPr>
+                                <w:rFonts w:ascii="Courier New" w:hAnsi="Courier New" w:cs="Courier New"/>
+                                <w:sz w:val="16"/>
+                              </w:rPr>
+                              <w:t xml:space="preserve"> $TGL_CETAK$</w:t>
+                            </w:r>
+                            <w:bookmarkEnd w:id="0"/>
+                          </w:p>
+                        </w:txbxContent>
+                      </wps:txbx>
+                      <wps:bodyPr rot="0" vert="horz" wrap="square" lIns="91440" tIns="45720" rIns="91440" bIns="45720" anchor="t" anchorCtr="0">
+                        <a:noAutofit/>
+                      </wps:bodyPr>
+                    </wps:wsp>
+                  </a:graphicData>
+                </a:graphic>
+                <wp14:sizeRelH relativeFrom="margin">
+                  <wp14:pctWidth>0</wp14:pctWidth>
+                </wp14:sizeRelH>
+                <wp14:sizeRelV relativeFrom="margin">
+                  <wp14:pctHeight>0</wp14:pctHeight>
+                </wp14:sizeRelV>
+              </wp:anchor>
+            </w:drawing>
+          </mc:Choice>
+          <mc:Fallback>
+            <w:pict>
+              <v:shapetype w14:anchorId="46973268" id="_x0000_t202" coordsize="21600,21600" o:spt="202" path="m,l,21600r21600,l21600,xe">
+                <v:stroke joinstyle="miter"/>
+                <v:path gradientshapeok="t" o:connecttype="rect"/>
+              </v:shapetype>
+              <v:shape id="Text Box 2" o:spid="_x0000_s1026" type="#_x0000_t202" style="position:absolute;margin-left:0;margin-top:304.35pt;width:227.25pt;height:17.25pt;z-index:251659264;visibility:visible;mso-wrap-style:square;mso-width-percent:0;mso-height-percent:0;mso-wrap-distance-left:9pt;mso-wrap-distance-top:3.6pt;mso-wrap-distance-right:9pt;mso-wrap-distance-bottom:3.6pt;mso-position-horizontal:left;mso-position-horizontal-relative:margin;mso-position-vertical:absolute;mso-position-vertical-relative:text;mso-width-percent:0;mso-height-percent:0;mso-width-relative:margin;mso-height-relative:margin;v-text-anchor:top" o:gfxdata="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" stroked="f">
+                <v:textbox>
+                  <w:txbxContent>
+                    <w:p>
+                      <w:pPr>
+                        <w:rPr>
+                          <w:rFonts w:ascii="Courier New" w:hAnsi="Courier New" w:cs="Courier New"/>
+                          <w:sz w:val="16"/>
+                        </w:rPr>
+                      </w:pPr>
+                      <w:bookmarkStart w:id="1" w:name="_GoBack"/>
+                      <w:r>
+                        <w:rPr>
+                          <w:rFonts w:ascii="Courier New" w:hAnsi="Courier New" w:cs="Courier New"/>
+                          <w:sz w:val="16"/>
+                        </w:rPr>
+                        <w:t xml:space="preserve">DICETAK </w:t>
+                      </w:r>
+                      <w:proofErr w:type="gramStart"/>
+                      <w:r>
+                        <w:rPr>
+                          <w:rFonts w:ascii="Courier New" w:hAnsi="Courier New" w:cs="Courier New"/>
+                          <w:sz w:val="16"/>
+                        </w:rPr>
+                        <w:t>PADA :</w:t>
+                      </w:r>
+                      <w:proofErr w:type="gramEnd"/>
+                      <w:r>
+                        <w:rPr>
+                          <w:rFonts w:ascii="Courier New" w:hAnsi="Courier New" w:cs="Courier New"/>
+                          <w:sz w:val="16"/>
+                        </w:rPr>
+                        <w:t xml:space="preserve"> $TGL_CETAK$</w:t>
+                      </w:r>
+                      <w:bookmarkEnd w:id="1"/>
+                    </w:p>
+                  </w:txbxContent>
+                </v:textbox>
+                <w10:wrap anchorx="margin"/>
+              </v:shape>
+            </w:pict>
+          </mc:Fallback>
+        </mc:AlternateContent>
+      </w:r>
     </w:p>
     <w:sectPr>
       <w:headerReference w:type="default" r:id="rId7"/>

</xml_diff>

<commit_message>
update template dokumen pengantar
</commit_message>
<xml_diff>
--- a/uploadcorpay/template/template_lampiran_cms_group.docx
+++ b/uploadcorpay/template/template_lampiran_cms_group.docx
@@ -1599,13 +1599,13 @@
         <mc:AlternateContent>
           <mc:Choice Requires="wps">
             <w:drawing>
-              <wp:anchor distT="45720" distB="45720" distL="114300" distR="114300" simplePos="0" relativeHeight="251659264" behindDoc="0" locked="0" layoutInCell="1" allowOverlap="1" wp14:anchorId="46973268" wp14:editId="34C109C7">
+              <wp:anchor distT="45720" distB="45720" distL="114300" distR="114300" simplePos="0" relativeHeight="251659264" behindDoc="0" locked="0" layoutInCell="1" allowOverlap="1" wp14:anchorId="46973268" wp14:editId="243E2682">
                 <wp:simplePos x="0" y="0"/>
                 <wp:positionH relativeFrom="margin">
                   <wp:align>left</wp:align>
                 </wp:positionH>
                 <wp:positionV relativeFrom="paragraph">
-                  <wp:posOffset>3865245</wp:posOffset>
+                  <wp:posOffset>3579495</wp:posOffset>
                 </wp:positionV>
                 <wp:extent cx="2886075" cy="219075"/>
                 <wp:effectExtent l="0" t="0" r="9525" b="9525"/>
@@ -1696,7 +1696,7 @@
                 <v:stroke joinstyle="miter"/>
                 <v:path gradientshapeok="t" o:connecttype="rect"/>
               </v:shapetype>
-              <v:shape id="Text Box 2" o:spid="_x0000_s1026" type="#_x0000_t202" style="position:absolute;margin-left:0;margin-top:304.35pt;width:227.25pt;height:17.25pt;z-index:251659264;visibility:visible;mso-wrap-style:square;mso-width-percent:0;mso-height-percent:0;mso-wrap-distance-left:9pt;mso-wrap-distance-top:3.6pt;mso-wrap-distance-right:9pt;mso-wrap-distance-bottom:3.6pt;mso-position-horizontal:left;mso-position-horizontal-relative:margin;mso-position-vertical:absolute;mso-position-vertical-relative:text;mso-width-percent:0;mso-height-percent:0;mso-width-relative:margin;mso-height-relative:margin;v-text-anchor:top" o:gfxdata="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" stroked="f">
+              <v:shape id="Text Box 2" o:spid="_x0000_s1026" type="#_x0000_t202" style="position:absolute;margin-left:0;margin-top:281.85pt;width:227.25pt;height:17.25pt;z-index:251659264;visibility:visible;mso-wrap-style:square;mso-width-percent:0;mso-height-percent:0;mso-wrap-distance-left:9pt;mso-wrap-distance-top:3.6pt;mso-wrap-distance-right:9pt;mso-wrap-distance-bottom:3.6pt;mso-position-horizontal:left;mso-position-horizontal-relative:margin;mso-position-vertical:absolute;mso-position-vertical-relative:text;mso-width-percent:0;mso-height-percent:0;mso-width-relative:margin;mso-height-relative:margin;v-text-anchor:top" o:gfxdata="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" stroked="f">
                 <v:textbox>
                   <w:txbxContent>
                     <w:p>

</xml_diff>